<commit_message>
working on no POB
</commit_message>
<xml_diff>
--- a/docs/Deferred Revenue Model August 2020.docx
+++ b/docs/Deferred Revenue Model August 2020.docx
@@ -591,12 +591,12 @@
         <w:tblLook w:val="04A0" w:firstRow="1" w:lastRow="0" w:firstColumn="1" w:lastColumn="0" w:noHBand="0" w:noVBand="1"/>
       </w:tblPr>
       <w:tblGrid>
-        <w:gridCol w:w="1555"/>
-        <w:gridCol w:w="1982"/>
-        <w:gridCol w:w="1047"/>
-        <w:gridCol w:w="1152"/>
-        <w:gridCol w:w="947"/>
-        <w:gridCol w:w="1499"/>
+        <w:gridCol w:w="1585"/>
+        <w:gridCol w:w="1864"/>
+        <w:gridCol w:w="1067"/>
+        <w:gridCol w:w="1174"/>
+        <w:gridCol w:w="965"/>
+        <w:gridCol w:w="1527"/>
       </w:tblGrid>
       <w:tr>
         <w:trPr>
@@ -2476,149 +2476,6 @@
                 <w:szCs w:val="22"/>
               </w:rPr>
               <w:t>*</w:t>
-            </w:r>
-          </w:p>
-        </w:tc>
-      </w:tr>
-      <w:tr>
-        <w:trPr>
-          <w:trHeight w:val="20"/>
-        </w:trPr>
-        <w:tc>
-          <w:tcPr>
-            <w:tcW w:w="0" w:type="auto"/>
-            <w:vAlign w:val="bottom"/>
-          </w:tcPr>
-          <w:p>
-            <w:pPr>
-              <w:jc w:val="center"/>
-              <w:rPr>
-                <w:rFonts w:ascii="Calibri Light" w:hAnsi="Calibri Light" w:cs="Calibri Light"/>
-                <w:sz w:val="22"/>
-                <w:szCs w:val="22"/>
-                <w:highlight w:val="yellow"/>
-              </w:rPr>
-            </w:pPr>
-            <w:r>
-              <w:rPr>
-                <w:rFonts w:ascii="Calibri Light" w:hAnsi="Calibri Light" w:cs="Calibri Light"/>
-                <w:sz w:val="22"/>
-                <w:szCs w:val="22"/>
-                <w:highlight w:val="yellow"/>
-              </w:rPr>
-              <w:t>B</w:t>
-            </w:r>
-          </w:p>
-        </w:tc>
-        <w:tc>
-          <w:tcPr>
-            <w:tcW w:w="0" w:type="auto"/>
-            <w:vAlign w:val="bottom"/>
-          </w:tcPr>
-          <w:p>
-            <w:pPr>
-              <w:jc w:val="center"/>
-              <w:rPr>
-                <w:rFonts w:ascii="Calibri Light" w:hAnsi="Calibri Light" w:cs="Calibri Light"/>
-                <w:sz w:val="22"/>
-                <w:szCs w:val="22"/>
-                <w:highlight w:val="yellow"/>
-              </w:rPr>
-            </w:pPr>
-            <w:r>
-              <w:rPr>
-                <w:rFonts w:ascii="Calibri Light" w:hAnsi="Calibri Light" w:cs="Calibri Light"/>
-                <w:sz w:val="22"/>
-                <w:szCs w:val="22"/>
-                <w:highlight w:val="yellow"/>
-              </w:rPr>
-              <w:t>contract duration</w:t>
-            </w:r>
-          </w:p>
-        </w:tc>
-        <w:tc>
-          <w:tcPr>
-            <w:tcW w:w="0" w:type="auto"/>
-            <w:vAlign w:val="bottom"/>
-          </w:tcPr>
-          <w:p>
-            <w:pPr>
-              <w:jc w:val="center"/>
-              <w:rPr>
-                <w:rFonts w:ascii="Calibri Light" w:hAnsi="Calibri Light" w:cs="Calibri Light"/>
-                <w:sz w:val="22"/>
-                <w:szCs w:val="22"/>
-                <w:highlight w:val="yellow"/>
-              </w:rPr>
-            </w:pPr>
-            <w:r>
-              <w:rPr>
-                <w:rFonts w:ascii="Calibri Light" w:hAnsi="Calibri Light" w:cs="Calibri Light"/>
-                <w:sz w:val="22"/>
-                <w:szCs w:val="22"/>
-                <w:highlight w:val="yellow"/>
-              </w:rPr>
-              <w:t>12</w:t>
-            </w:r>
-          </w:p>
-        </w:tc>
-        <w:tc>
-          <w:tcPr>
-            <w:tcW w:w="0" w:type="auto"/>
-            <w:vAlign w:val="bottom"/>
-          </w:tcPr>
-          <w:p>
-            <w:pPr>
-              <w:jc w:val="center"/>
-              <w:rPr>
-                <w:rFonts w:ascii="Calibri Light" w:hAnsi="Calibri Light" w:cs="Calibri Light"/>
-                <w:sz w:val="22"/>
-                <w:szCs w:val="22"/>
-                <w:highlight w:val="yellow"/>
-              </w:rPr>
-            </w:pPr>
-          </w:p>
-        </w:tc>
-        <w:tc>
-          <w:tcPr>
-            <w:tcW w:w="0" w:type="auto"/>
-            <w:vAlign w:val="bottom"/>
-          </w:tcPr>
-          <w:p>
-            <w:pPr>
-              <w:jc w:val="center"/>
-              <w:rPr>
-                <w:rFonts w:ascii="Calibri Light" w:hAnsi="Calibri Light" w:cs="Calibri Light"/>
-                <w:sz w:val="22"/>
-                <w:szCs w:val="22"/>
-                <w:highlight w:val="yellow"/>
-              </w:rPr>
-            </w:pPr>
-          </w:p>
-        </w:tc>
-        <w:tc>
-          <w:tcPr>
-            <w:tcW w:w="0" w:type="auto"/>
-            <w:vAlign w:val="bottom"/>
-          </w:tcPr>
-          <w:p>
-            <w:pPr>
-              <w:jc w:val="center"/>
-              <w:rPr>
-                <w:rFonts w:ascii="Calibri Light" w:hAnsi="Calibri Light" w:cs="Calibri Light"/>
-                <w:sz w:val="22"/>
-                <w:szCs w:val="22"/>
-                <w:highlight w:val="yellow"/>
-              </w:rPr>
-            </w:pPr>
-            <w:r>
-              <w:rPr>
-                <w:rFonts w:ascii="Calibri Light" w:hAnsi="Calibri Light" w:cs="Calibri Light"/>
-                <w:sz w:val="22"/>
-                <w:szCs w:val="22"/>
-                <w:highlight w:val="yellow"/>
-              </w:rPr>
-              <w:t>Annual</w:t>
             </w:r>
           </w:p>
         </w:tc>
@@ -4701,6 +4558,32 @@
           <w:szCs w:val="18"/>
         </w:rPr>
         <w:t xml:space="preserve"> by comparing contract start and end dates and then mapping to a rebill frequency. The rebill frequencies considered, in months, are [1, 3, 6, 12, 24, 36].</w:t>
+      </w:r>
+    </w:p>
+    <w:p>
+      <w:pPr>
+        <w:rPr>
+          <w:rFonts w:ascii="Calibri Light" w:hAnsi="Calibri Light" w:cs="Calibri Light"/>
+          <w:sz w:val="18"/>
+          <w:szCs w:val="18"/>
+        </w:rPr>
+      </w:pPr>
+    </w:p>
+    <w:p>
+      <w:pPr>
+        <w:rPr>
+          <w:rFonts w:ascii="Calibri Light" w:hAnsi="Calibri Light" w:cs="Calibri Light"/>
+          <w:sz w:val="18"/>
+          <w:szCs w:val="18"/>
+        </w:rPr>
+      </w:pPr>
+      <w:r>
+        <w:rPr>
+          <w:rFonts w:ascii="Calibri Light" w:hAnsi="Calibri Light" w:cs="Calibri Light"/>
+          <w:sz w:val="18"/>
+          <w:szCs w:val="18"/>
+        </w:rPr>
+        <w:t>NOTE: There should be no rev rec type Bs in the system any more</w:t>
       </w:r>
     </w:p>
     <w:p>

</xml_diff>